<commit_message>
nam lam CRUD hoc sinh
</commit_message>
<xml_diff>
--- a/WORD/Mô tả cơ sở dữ liệu.docx
+++ b/WORD/Mô tả cơ sở dữ liệu.docx
@@ -19,14 +19,123 @@
         </w:numPr>
       </w:pPr>
       <w:r>
-        <w:t xml:space="preserve">Khi vào trang </w:t>
+        <w:t xml:space="preserve">Khi </w:t>
+      </w:r>
+      <w:proofErr w:type="spellStart"/>
+      <w:r>
+        <w:t>vào</w:t>
+      </w:r>
+      <w:proofErr w:type="spellEnd"/>
+      <w:r>
+        <w:t xml:space="preserve"> </w:t>
+      </w:r>
+      <w:proofErr w:type="spellStart"/>
+      <w:r>
+        <w:t>trang</w:t>
+      </w:r>
+      <w:proofErr w:type="spellEnd"/>
+      <w:r>
+        <w:t xml:space="preserve"> </w:t>
       </w:r>
       <w:r>
         <w:t>web</w:t>
       </w:r>
       <w:r>
-        <w:t xml:space="preserve"> trang web sẽ yêu cầu người dùng nhập vào tài khoản của mình</w:t>
-      </w:r>
+        <w:t xml:space="preserve"> </w:t>
+      </w:r>
+      <w:proofErr w:type="spellStart"/>
+      <w:r>
+        <w:t>trang</w:t>
+      </w:r>
+      <w:proofErr w:type="spellEnd"/>
+      <w:r>
+        <w:t xml:space="preserve"> web </w:t>
+      </w:r>
+      <w:proofErr w:type="spellStart"/>
+      <w:r>
+        <w:t>sẽ</w:t>
+      </w:r>
+      <w:proofErr w:type="spellEnd"/>
+      <w:r>
+        <w:t xml:space="preserve"> </w:t>
+      </w:r>
+      <w:proofErr w:type="spellStart"/>
+      <w:r>
+        <w:t>yêu</w:t>
+      </w:r>
+      <w:proofErr w:type="spellEnd"/>
+      <w:r>
+        <w:t xml:space="preserve"> </w:t>
+      </w:r>
+      <w:proofErr w:type="spellStart"/>
+      <w:r>
+        <w:t>cầu</w:t>
+      </w:r>
+      <w:proofErr w:type="spellEnd"/>
+      <w:r>
+        <w:t xml:space="preserve"> </w:t>
+      </w:r>
+      <w:proofErr w:type="spellStart"/>
+      <w:r>
+        <w:t>người</w:t>
+      </w:r>
+      <w:proofErr w:type="spellEnd"/>
+      <w:r>
+        <w:t xml:space="preserve"> </w:t>
+      </w:r>
+      <w:proofErr w:type="spellStart"/>
+      <w:r>
+        <w:t>dùng</w:t>
+      </w:r>
+      <w:proofErr w:type="spellEnd"/>
+      <w:r>
+        <w:t xml:space="preserve"> </w:t>
+      </w:r>
+      <w:proofErr w:type="spellStart"/>
+      <w:r>
+        <w:t>nhập</w:t>
+      </w:r>
+      <w:proofErr w:type="spellEnd"/>
+      <w:r>
+        <w:t xml:space="preserve"> </w:t>
+      </w:r>
+      <w:proofErr w:type="spellStart"/>
+      <w:r>
+        <w:t>vào</w:t>
+      </w:r>
+      <w:proofErr w:type="spellEnd"/>
+      <w:r>
+        <w:t xml:space="preserve"> </w:t>
+      </w:r>
+      <w:proofErr w:type="spellStart"/>
+      <w:r>
+        <w:t>tài</w:t>
+      </w:r>
+      <w:proofErr w:type="spellEnd"/>
+      <w:r>
+        <w:t xml:space="preserve"> </w:t>
+      </w:r>
+      <w:proofErr w:type="spellStart"/>
+      <w:r>
+        <w:t>khoản</w:t>
+      </w:r>
+      <w:proofErr w:type="spellEnd"/>
+      <w:r>
+        <w:t xml:space="preserve"> </w:t>
+      </w:r>
+      <w:proofErr w:type="spellStart"/>
+      <w:r>
+        <w:t>của</w:t>
+      </w:r>
+      <w:proofErr w:type="spellEnd"/>
+      <w:r>
+        <w:t xml:space="preserve"> </w:t>
+      </w:r>
+      <w:proofErr w:type="spellStart"/>
+      <w:r>
+        <w:t>mình</w:t>
+      </w:r>
+      <w:proofErr w:type="spellEnd"/>
     </w:p>
     <w:p>
       <w:pPr>
@@ -36,7 +145,23 @@
         <w:t xml:space="preserve"> </w:t>
       </w:r>
       <w:r>
-        <w:t>-&gt;Account: acc_id, user_name, password</w:t>
+        <w:t xml:space="preserve">-&gt;Account: </w:t>
+      </w:r>
+      <w:proofErr w:type="spellStart"/>
+      <w:r>
+        <w:t>acc_id</w:t>
+      </w:r>
+      <w:proofErr w:type="spellEnd"/>
+      <w:r>
+        <w:t xml:space="preserve">, </w:t>
+      </w:r>
+      <w:proofErr w:type="spellStart"/>
+      <w:r>
+        <w:t>user_name</w:t>
+      </w:r>
+      <w:proofErr w:type="spellEnd"/>
+      <w:r>
+        <w:t>, password</w:t>
       </w:r>
     </w:p>
     <w:p>
@@ -48,11 +173,122 @@
         </w:numPr>
       </w:pPr>
       <w:r>
-        <w:t xml:space="preserve">Trang web sẽ được sử dụng bởi 3 </w:t>
-      </w:r>
-      <w:r>
-        <w:t>đối tượng người dùng là admin,  giáo viên, học sinh</w:t>
-      </w:r>
+        <w:t xml:space="preserve">Trang web </w:t>
+      </w:r>
+      <w:proofErr w:type="spellStart"/>
+      <w:r>
+        <w:t>sẽ</w:t>
+      </w:r>
+      <w:proofErr w:type="spellEnd"/>
+      <w:r>
+        <w:t xml:space="preserve"> </w:t>
+      </w:r>
+      <w:proofErr w:type="spellStart"/>
+      <w:r>
+        <w:t>được</w:t>
+      </w:r>
+      <w:proofErr w:type="spellEnd"/>
+      <w:r>
+        <w:t xml:space="preserve"> </w:t>
+      </w:r>
+      <w:proofErr w:type="spellStart"/>
+      <w:r>
+        <w:t>sử</w:t>
+      </w:r>
+      <w:proofErr w:type="spellEnd"/>
+      <w:r>
+        <w:t xml:space="preserve"> </w:t>
+      </w:r>
+      <w:proofErr w:type="spellStart"/>
+      <w:r>
+        <w:t>dụng</w:t>
+      </w:r>
+      <w:proofErr w:type="spellEnd"/>
+      <w:r>
+        <w:t xml:space="preserve"> </w:t>
+      </w:r>
+      <w:proofErr w:type="spellStart"/>
+      <w:r>
+        <w:t>bởi</w:t>
+      </w:r>
+      <w:proofErr w:type="spellEnd"/>
+      <w:r>
+        <w:t xml:space="preserve"> 3 </w:t>
+      </w:r>
+      <w:proofErr w:type="spellStart"/>
+      <w:r>
+        <w:t>đối</w:t>
+      </w:r>
+      <w:proofErr w:type="spellEnd"/>
+      <w:r>
+        <w:t xml:space="preserve"> </w:t>
+      </w:r>
+      <w:proofErr w:type="spellStart"/>
+      <w:r>
+        <w:t>tượng</w:t>
+      </w:r>
+      <w:proofErr w:type="spellEnd"/>
+      <w:r>
+        <w:t xml:space="preserve"> </w:t>
+      </w:r>
+      <w:proofErr w:type="spellStart"/>
+      <w:r>
+        <w:t>người</w:t>
+      </w:r>
+      <w:proofErr w:type="spellEnd"/>
+      <w:r>
+        <w:t xml:space="preserve"> </w:t>
+      </w:r>
+      <w:proofErr w:type="spellStart"/>
+      <w:r>
+        <w:t>dùng</w:t>
+      </w:r>
+      <w:proofErr w:type="spellEnd"/>
+      <w:r>
+        <w:t xml:space="preserve"> </w:t>
+      </w:r>
+      <w:proofErr w:type="spellStart"/>
+      <w:r>
+        <w:t>là</w:t>
+      </w:r>
+      <w:proofErr w:type="spellEnd"/>
+      <w:r>
+        <w:t xml:space="preserve"> </w:t>
+      </w:r>
+      <w:proofErr w:type="gramStart"/>
+      <w:r>
+        <w:t xml:space="preserve">admin,  </w:t>
+      </w:r>
+      <w:proofErr w:type="spellStart"/>
+      <w:r>
+        <w:t>giáo</w:t>
+      </w:r>
+      <w:proofErr w:type="spellEnd"/>
+      <w:proofErr w:type="gramEnd"/>
+      <w:r>
+        <w:t xml:space="preserve"> </w:t>
+      </w:r>
+      <w:proofErr w:type="spellStart"/>
+      <w:r>
+        <w:t>viên</w:t>
+      </w:r>
+      <w:proofErr w:type="spellEnd"/>
+      <w:r>
+        <w:t xml:space="preserve">, </w:t>
+      </w:r>
+      <w:proofErr w:type="spellStart"/>
+      <w:r>
+        <w:t>học</w:t>
+      </w:r>
+      <w:proofErr w:type="spellEnd"/>
+      <w:r>
+        <w:t xml:space="preserve"> </w:t>
+      </w:r>
+      <w:proofErr w:type="spellStart"/>
+      <w:r>
+        <w:t>sinh</w:t>
+      </w:r>
+      <w:proofErr w:type="spellEnd"/>
     </w:p>
     <w:p>
       <w:pPr>
@@ -68,7 +304,15 @@
         <w:t>:</w:t>
       </w:r>
       <w:r>
-        <w:t xml:space="preserve"> admin_id, name, email, phone</w:t>
+        <w:t xml:space="preserve"> </w:t>
+      </w:r>
+      <w:proofErr w:type="spellStart"/>
+      <w:r>
+        <w:t>admin_id</w:t>
+      </w:r>
+      <w:proofErr w:type="spellEnd"/>
+      <w:r>
+        <w:t>, name, email, phone</w:t>
       </w:r>
     </w:p>
     <w:p>
@@ -82,7 +326,31 @@
         <w:t>Teacher:</w:t>
       </w:r>
       <w:r>
-        <w:t xml:space="preserve"> teacher_id, first_name, last_name, </w:t>
+        <w:t xml:space="preserve"> </w:t>
+      </w:r>
+      <w:proofErr w:type="spellStart"/>
+      <w:r>
+        <w:t>teacher_id</w:t>
+      </w:r>
+      <w:proofErr w:type="spellEnd"/>
+      <w:r>
+        <w:t xml:space="preserve">, </w:t>
+      </w:r>
+      <w:proofErr w:type="spellStart"/>
+      <w:r>
+        <w:t>first_name</w:t>
+      </w:r>
+      <w:proofErr w:type="spellEnd"/>
+      <w:r>
+        <w:t xml:space="preserve">, </w:t>
+      </w:r>
+      <w:proofErr w:type="spellStart"/>
+      <w:r>
+        <w:t>last_name</w:t>
+      </w:r>
+      <w:proofErr w:type="spellEnd"/>
+      <w:r>
+        <w:t xml:space="preserve">, </w:t>
       </w:r>
       <w:r>
         <w:t>level, phone, email</w:t>
@@ -99,14 +367,48 @@
         <w:t>Student:</w:t>
       </w:r>
       <w:r>
-        <w:t xml:space="preserve"> student_id, </w:t>
-      </w:r>
-      <w:r>
-        <w:t>first_name, last_name , phone, email</w:t>
-      </w:r>
-      <w:r>
-        <w:t>, test_point</w:t>
-      </w:r>
+        <w:t xml:space="preserve"> </w:t>
+      </w:r>
+      <w:proofErr w:type="spellStart"/>
+      <w:r>
+        <w:t>student_id</w:t>
+      </w:r>
+      <w:proofErr w:type="spellEnd"/>
+      <w:r>
+        <w:t xml:space="preserve">, </w:t>
+      </w:r>
+      <w:proofErr w:type="spellStart"/>
+      <w:r>
+        <w:t>first_name</w:t>
+      </w:r>
+      <w:proofErr w:type="spellEnd"/>
+      <w:r>
+        <w:t xml:space="preserve">, </w:t>
+      </w:r>
+      <w:proofErr w:type="spellStart"/>
+      <w:r>
+        <w:t>last_</w:t>
+      </w:r>
+      <w:proofErr w:type="gramStart"/>
+      <w:r>
+        <w:t>name</w:t>
+      </w:r>
+      <w:proofErr w:type="spellEnd"/>
+      <w:r>
+        <w:t xml:space="preserve"> ,</w:t>
+      </w:r>
+      <w:proofErr w:type="gramEnd"/>
+      <w:r>
+        <w:t xml:space="preserve"> phone, email</w:t>
+      </w:r>
+      <w:r>
+        <w:t xml:space="preserve">, </w:t>
+      </w:r>
+      <w:proofErr w:type="spellStart"/>
+      <w:r>
+        <w:t>test_point</w:t>
+      </w:r>
+      <w:proofErr w:type="spellEnd"/>
     </w:p>
     <w:p>
       <w:pPr>
@@ -117,8 +419,117 @@
         </w:numPr>
       </w:pPr>
       <w:r>
-        <w:t>Các tài khoản của trang web sẽ được chia thành 3 phân quyền là: Admin, giáo viên, học sinh</w:t>
-      </w:r>
+        <w:t xml:space="preserve">Các </w:t>
+      </w:r>
+      <w:proofErr w:type="spellStart"/>
+      <w:r>
+        <w:t>tài</w:t>
+      </w:r>
+      <w:proofErr w:type="spellEnd"/>
+      <w:r>
+        <w:t xml:space="preserve"> </w:t>
+      </w:r>
+      <w:proofErr w:type="spellStart"/>
+      <w:r>
+        <w:t>khoản</w:t>
+      </w:r>
+      <w:proofErr w:type="spellEnd"/>
+      <w:r>
+        <w:t xml:space="preserve"> </w:t>
+      </w:r>
+      <w:proofErr w:type="spellStart"/>
+      <w:r>
+        <w:t>của</w:t>
+      </w:r>
+      <w:proofErr w:type="spellEnd"/>
+      <w:r>
+        <w:t xml:space="preserve"> </w:t>
+      </w:r>
+      <w:proofErr w:type="spellStart"/>
+      <w:r>
+        <w:t>trang</w:t>
+      </w:r>
+      <w:proofErr w:type="spellEnd"/>
+      <w:r>
+        <w:t xml:space="preserve"> web </w:t>
+      </w:r>
+      <w:proofErr w:type="spellStart"/>
+      <w:r>
+        <w:t>sẽ</w:t>
+      </w:r>
+      <w:proofErr w:type="spellEnd"/>
+      <w:r>
+        <w:t xml:space="preserve"> </w:t>
+      </w:r>
+      <w:proofErr w:type="spellStart"/>
+      <w:r>
+        <w:t>được</w:t>
+      </w:r>
+      <w:proofErr w:type="spellEnd"/>
+      <w:r>
+        <w:t xml:space="preserve"> chia </w:t>
+      </w:r>
+      <w:proofErr w:type="spellStart"/>
+      <w:r>
+        <w:t>thành</w:t>
+      </w:r>
+      <w:proofErr w:type="spellEnd"/>
+      <w:r>
+        <w:t xml:space="preserve"> 3 </w:t>
+      </w:r>
+      <w:proofErr w:type="spellStart"/>
+      <w:r>
+        <w:t>phân</w:t>
+      </w:r>
+      <w:proofErr w:type="spellEnd"/>
+      <w:r>
+        <w:t xml:space="preserve"> </w:t>
+      </w:r>
+      <w:proofErr w:type="spellStart"/>
+      <w:r>
+        <w:t>quyền</w:t>
+      </w:r>
+      <w:proofErr w:type="spellEnd"/>
+      <w:r>
+        <w:t xml:space="preserve"> </w:t>
+      </w:r>
+      <w:proofErr w:type="spellStart"/>
+      <w:r>
+        <w:t>là</w:t>
+      </w:r>
+      <w:proofErr w:type="spellEnd"/>
+      <w:r>
+        <w:t xml:space="preserve">: Admin, </w:t>
+      </w:r>
+      <w:proofErr w:type="spellStart"/>
+      <w:r>
+        <w:t>giáo</w:t>
+      </w:r>
+      <w:proofErr w:type="spellEnd"/>
+      <w:r>
+        <w:t xml:space="preserve"> </w:t>
+      </w:r>
+      <w:proofErr w:type="spellStart"/>
+      <w:r>
+        <w:t>viên</w:t>
+      </w:r>
+      <w:proofErr w:type="spellEnd"/>
+      <w:r>
+        <w:t xml:space="preserve">, </w:t>
+      </w:r>
+      <w:proofErr w:type="spellStart"/>
+      <w:r>
+        <w:t>học</w:t>
+      </w:r>
+      <w:proofErr w:type="spellEnd"/>
+      <w:r>
+        <w:t xml:space="preserve"> </w:t>
+      </w:r>
+      <w:proofErr w:type="spellStart"/>
+      <w:r>
+        <w:t>sinh</w:t>
+      </w:r>
+      <w:proofErr w:type="spellEnd"/>
     </w:p>
     <w:p>
       <w:pPr>
@@ -228,35 +639,83 @@
       <w:r>
         <w:t xml:space="preserve">Course: </w:t>
       </w:r>
-      <w:r>
-        <w:t xml:space="preserve">course_id, </w:t>
-      </w:r>
-      <w:r>
-        <w:t>course</w:t>
-      </w:r>
-      <w:r>
-        <w:t>_n</w:t>
-      </w:r>
-      <w:r>
-        <w:t xml:space="preserve">ame, number_of_sessions, </w:t>
-      </w:r>
-      <w:r>
-        <w:t>tuition ,passing_conditions</w:t>
-      </w:r>
+      <w:proofErr w:type="spellStart"/>
+      <w:r>
+        <w:t>course_id</w:t>
+      </w:r>
+      <w:proofErr w:type="spellEnd"/>
+      <w:r>
+        <w:t xml:space="preserve">, </w:t>
+      </w:r>
+      <w:proofErr w:type="spellStart"/>
+      <w:r>
+        <w:t>course_n</w:t>
+      </w:r>
+      <w:r>
+        <w:t>ame</w:t>
+      </w:r>
+      <w:proofErr w:type="spellEnd"/>
+      <w:r>
+        <w:t xml:space="preserve">, </w:t>
+      </w:r>
+      <w:proofErr w:type="spellStart"/>
+      <w:r>
+        <w:t>number_of_sessions</w:t>
+      </w:r>
+      <w:proofErr w:type="spellEnd"/>
+      <w:r>
+        <w:t xml:space="preserve">, </w:t>
+      </w:r>
+      <w:proofErr w:type="gramStart"/>
+      <w:r>
+        <w:t>tuition ,</w:t>
+      </w:r>
+      <w:proofErr w:type="spellStart"/>
+      <w:r>
+        <w:t>passing</w:t>
+      </w:r>
+      <w:proofErr w:type="gramEnd"/>
+      <w:r>
+        <w:t>_conditions</w:t>
+      </w:r>
+      <w:proofErr w:type="spellEnd"/>
     </w:p>
     <w:p>
       <w:pPr>
         <w:pStyle w:val="ListParagraph"/>
       </w:pPr>
       <w:r>
-        <w:t xml:space="preserve">-&gt;Class: class_id, </w:t>
-      </w:r>
-      <w:r>
-        <w:t xml:space="preserve">maximum_capacity, start_date, </w:t>
-      </w:r>
+        <w:t xml:space="preserve">-&gt;Class: </w:t>
+      </w:r>
+      <w:proofErr w:type="spellStart"/>
+      <w:r>
+        <w:t>class_id</w:t>
+      </w:r>
+      <w:proofErr w:type="spellEnd"/>
+      <w:r>
+        <w:t xml:space="preserve">, </w:t>
+      </w:r>
+      <w:proofErr w:type="spellStart"/>
+      <w:r>
+        <w:t>maximum_capacity</w:t>
+      </w:r>
+      <w:proofErr w:type="spellEnd"/>
+      <w:r>
+        <w:t xml:space="preserve">, </w:t>
+      </w:r>
+      <w:proofErr w:type="spellStart"/>
+      <w:r>
+        <w:t>start_date</w:t>
+      </w:r>
+      <w:proofErr w:type="spellEnd"/>
+      <w:r>
+        <w:t xml:space="preserve">, </w:t>
+      </w:r>
+      <w:proofErr w:type="spellStart"/>
       <w:r>
         <w:t>end_date</w:t>
       </w:r>
+      <w:proofErr w:type="spellEnd"/>
     </w:p>
     <w:p>
       <w:pPr>
@@ -266,8 +725,66 @@
           <w:numId w:val="5"/>
         </w:numPr>
       </w:pPr>
-      <w:r>
-        <w:t xml:space="preserve">Giáo viên giảng dạy nhiều lớp học : 1-n </w:t>
+      <w:proofErr w:type="spellStart"/>
+      <w:r>
+        <w:t>Giáo</w:t>
+      </w:r>
+      <w:proofErr w:type="spellEnd"/>
+      <w:r>
+        <w:t xml:space="preserve"> </w:t>
+      </w:r>
+      <w:proofErr w:type="spellStart"/>
+      <w:r>
+        <w:t>viên</w:t>
+      </w:r>
+      <w:proofErr w:type="spellEnd"/>
+      <w:r>
+        <w:t xml:space="preserve"> </w:t>
+      </w:r>
+      <w:proofErr w:type="spellStart"/>
+      <w:r>
+        <w:t>giảng</w:t>
+      </w:r>
+      <w:proofErr w:type="spellEnd"/>
+      <w:r>
+        <w:t xml:space="preserve"> </w:t>
+      </w:r>
+      <w:proofErr w:type="spellStart"/>
+      <w:r>
+        <w:t>dạy</w:t>
+      </w:r>
+      <w:proofErr w:type="spellEnd"/>
+      <w:r>
+        <w:t xml:space="preserve"> </w:t>
+      </w:r>
+      <w:proofErr w:type="spellStart"/>
+      <w:r>
+        <w:t>nhiều</w:t>
+      </w:r>
+      <w:proofErr w:type="spellEnd"/>
+      <w:r>
+        <w:t xml:space="preserve"> </w:t>
+      </w:r>
+      <w:proofErr w:type="spellStart"/>
+      <w:r>
+        <w:t>lớp</w:t>
+      </w:r>
+      <w:proofErr w:type="spellEnd"/>
+      <w:r>
+        <w:t xml:space="preserve"> </w:t>
+      </w:r>
+      <w:proofErr w:type="spellStart"/>
+      <w:proofErr w:type="gramStart"/>
+      <w:r>
+        <w:t>học</w:t>
+      </w:r>
+      <w:proofErr w:type="spellEnd"/>
+      <w:r>
+        <w:t xml:space="preserve"> :</w:t>
+      </w:r>
+      <w:proofErr w:type="gramEnd"/>
+      <w:r>
+        <w:t xml:space="preserve"> 1-n </w:t>
       </w:r>
     </w:p>
     <w:p>
@@ -278,8 +795,74 @@
           <w:numId w:val="5"/>
         </w:numPr>
       </w:pPr>
-      <w:r>
-        <w:t>Một khóa học sẽ có nhiều lớp học : 1-n</w:t>
+      <w:proofErr w:type="spellStart"/>
+      <w:r>
+        <w:t>Một</w:t>
+      </w:r>
+      <w:proofErr w:type="spellEnd"/>
+      <w:r>
+        <w:t xml:space="preserve"> </w:t>
+      </w:r>
+      <w:proofErr w:type="spellStart"/>
+      <w:r>
+        <w:t>khóa</w:t>
+      </w:r>
+      <w:proofErr w:type="spellEnd"/>
+      <w:r>
+        <w:t xml:space="preserve"> </w:t>
+      </w:r>
+      <w:proofErr w:type="spellStart"/>
+      <w:r>
+        <w:t>học</w:t>
+      </w:r>
+      <w:proofErr w:type="spellEnd"/>
+      <w:r>
+        <w:t xml:space="preserve"> </w:t>
+      </w:r>
+      <w:proofErr w:type="spellStart"/>
+      <w:r>
+        <w:t>sẽ</w:t>
+      </w:r>
+      <w:proofErr w:type="spellEnd"/>
+      <w:r>
+        <w:t xml:space="preserve"> </w:t>
+      </w:r>
+      <w:proofErr w:type="spellStart"/>
+      <w:r>
+        <w:t>có</w:t>
+      </w:r>
+      <w:proofErr w:type="spellEnd"/>
+      <w:r>
+        <w:t xml:space="preserve"> </w:t>
+      </w:r>
+      <w:proofErr w:type="spellStart"/>
+      <w:r>
+        <w:t>nhiều</w:t>
+      </w:r>
+      <w:proofErr w:type="spellEnd"/>
+      <w:r>
+        <w:t xml:space="preserve"> </w:t>
+      </w:r>
+      <w:proofErr w:type="spellStart"/>
+      <w:r>
+        <w:t>lớp</w:t>
+      </w:r>
+      <w:proofErr w:type="spellEnd"/>
+      <w:r>
+        <w:t xml:space="preserve"> </w:t>
+      </w:r>
+      <w:proofErr w:type="spellStart"/>
+      <w:proofErr w:type="gramStart"/>
+      <w:r>
+        <w:t>học</w:t>
+      </w:r>
+      <w:proofErr w:type="spellEnd"/>
+      <w:r>
+        <w:t xml:space="preserve"> :</w:t>
+      </w:r>
+      <w:proofErr w:type="gramEnd"/>
+      <w:r>
+        <w:t xml:space="preserve"> 1-n</w:t>
       </w:r>
     </w:p>
     <w:p>
@@ -291,14 +874,93 @@
         </w:numPr>
       </w:pPr>
       <w:r>
-        <w:t>Học sinh</w:t>
-      </w:r>
-      <w:r>
-        <w:t xml:space="preserve"> học ở nhiều lớp và </w:t>
-      </w:r>
-      <w:r>
-        <w:t>một lớp có nhiều sinh viên</w:t>
-      </w:r>
+        <w:t xml:space="preserve">Học </w:t>
+      </w:r>
+      <w:proofErr w:type="spellStart"/>
+      <w:r>
+        <w:t>sinh</w:t>
+      </w:r>
+      <w:proofErr w:type="spellEnd"/>
+      <w:r>
+        <w:t xml:space="preserve"> </w:t>
+      </w:r>
+      <w:proofErr w:type="spellStart"/>
+      <w:r>
+        <w:t>học</w:t>
+      </w:r>
+      <w:proofErr w:type="spellEnd"/>
+      <w:r>
+        <w:t xml:space="preserve"> ở </w:t>
+      </w:r>
+      <w:proofErr w:type="spellStart"/>
+      <w:r>
+        <w:t>nhiều</w:t>
+      </w:r>
+      <w:proofErr w:type="spellEnd"/>
+      <w:r>
+        <w:t xml:space="preserve"> </w:t>
+      </w:r>
+      <w:proofErr w:type="spellStart"/>
+      <w:r>
+        <w:t>lớp</w:t>
+      </w:r>
+      <w:proofErr w:type="spellEnd"/>
+      <w:r>
+        <w:t xml:space="preserve"> </w:t>
+      </w:r>
+      <w:proofErr w:type="spellStart"/>
+      <w:r>
+        <w:t>và</w:t>
+      </w:r>
+      <w:proofErr w:type="spellEnd"/>
+      <w:r>
+        <w:t xml:space="preserve"> </w:t>
+      </w:r>
+      <w:proofErr w:type="spellStart"/>
+      <w:r>
+        <w:t>một</w:t>
+      </w:r>
+      <w:proofErr w:type="spellEnd"/>
+      <w:r>
+        <w:t xml:space="preserve"> </w:t>
+      </w:r>
+      <w:proofErr w:type="spellStart"/>
+      <w:r>
+        <w:t>lớp</w:t>
+      </w:r>
+      <w:proofErr w:type="spellEnd"/>
+      <w:r>
+        <w:t xml:space="preserve"> </w:t>
+      </w:r>
+      <w:proofErr w:type="spellStart"/>
+      <w:r>
+        <w:t>có</w:t>
+      </w:r>
+      <w:proofErr w:type="spellEnd"/>
+      <w:r>
+        <w:t xml:space="preserve"> </w:t>
+      </w:r>
+      <w:proofErr w:type="spellStart"/>
+      <w:r>
+        <w:t>nhiều</w:t>
+      </w:r>
+      <w:proofErr w:type="spellEnd"/>
+      <w:r>
+        <w:t xml:space="preserve"> </w:t>
+      </w:r>
+      <w:proofErr w:type="spellStart"/>
+      <w:r>
+        <w:t>học</w:t>
+      </w:r>
+      <w:proofErr w:type="spellEnd"/>
+      <w:r>
+        <w:t xml:space="preserve"> </w:t>
+      </w:r>
+      <w:proofErr w:type="spellStart"/>
+      <w:r>
+        <w:t>sinh</w:t>
+      </w:r>
+      <w:proofErr w:type="spellEnd"/>
       <w:r>
         <w:t>: n-n</w:t>
       </w:r>
@@ -310,8 +972,21 @@
       <w:r>
         <w:t xml:space="preserve">-&gt;Learn: </w:t>
       </w:r>
-      <w:r>
-        <w:t>class_id, student_id, point_a1, point_a2, comment</w:t>
+      <w:proofErr w:type="spellStart"/>
+      <w:r>
+        <w:t>class_id</w:t>
+      </w:r>
+      <w:proofErr w:type="spellEnd"/>
+      <w:r>
+        <w:t xml:space="preserve">, </w:t>
+      </w:r>
+      <w:proofErr w:type="spellStart"/>
+      <w:r>
+        <w:t>student_id</w:t>
+      </w:r>
+      <w:proofErr w:type="spellEnd"/>
+      <w:r>
+        <w:t>, point_a1, point_a2, comment</w:t>
       </w:r>
     </w:p>
     <w:p>
@@ -323,8 +998,117 @@
         </w:numPr>
       </w:pPr>
       <w:r>
-        <w:t>Học sinh đi học sẽ được điểm danh để đánh giá mức độ chuyên cần</w:t>
-      </w:r>
+        <w:t xml:space="preserve">Học </w:t>
+      </w:r>
+      <w:proofErr w:type="spellStart"/>
+      <w:r>
+        <w:t>sinh</w:t>
+      </w:r>
+      <w:proofErr w:type="spellEnd"/>
+      <w:r>
+        <w:t xml:space="preserve"> </w:t>
+      </w:r>
+      <w:proofErr w:type="spellStart"/>
+      <w:r>
+        <w:t>đi</w:t>
+      </w:r>
+      <w:proofErr w:type="spellEnd"/>
+      <w:r>
+        <w:t xml:space="preserve"> </w:t>
+      </w:r>
+      <w:proofErr w:type="spellStart"/>
+      <w:r>
+        <w:t>học</w:t>
+      </w:r>
+      <w:proofErr w:type="spellEnd"/>
+      <w:r>
+        <w:t xml:space="preserve"> </w:t>
+      </w:r>
+      <w:proofErr w:type="spellStart"/>
+      <w:r>
+        <w:t>sẽ</w:t>
+      </w:r>
+      <w:proofErr w:type="spellEnd"/>
+      <w:r>
+        <w:t xml:space="preserve"> </w:t>
+      </w:r>
+      <w:proofErr w:type="spellStart"/>
+      <w:r>
+        <w:t>được</w:t>
+      </w:r>
+      <w:proofErr w:type="spellEnd"/>
+      <w:r>
+        <w:t xml:space="preserve"> </w:t>
+      </w:r>
+      <w:proofErr w:type="spellStart"/>
+      <w:r>
+        <w:t>điểm</w:t>
+      </w:r>
+      <w:proofErr w:type="spellEnd"/>
+      <w:r>
+        <w:t xml:space="preserve"> </w:t>
+      </w:r>
+      <w:proofErr w:type="spellStart"/>
+      <w:r>
+        <w:t>danh</w:t>
+      </w:r>
+      <w:proofErr w:type="spellEnd"/>
+      <w:r>
+        <w:t xml:space="preserve"> </w:t>
+      </w:r>
+      <w:proofErr w:type="spellStart"/>
+      <w:r>
+        <w:t>để</w:t>
+      </w:r>
+      <w:proofErr w:type="spellEnd"/>
+      <w:r>
+        <w:t xml:space="preserve"> </w:t>
+      </w:r>
+      <w:proofErr w:type="spellStart"/>
+      <w:r>
+        <w:t>đánh</w:t>
+      </w:r>
+      <w:proofErr w:type="spellEnd"/>
+      <w:r>
+        <w:t xml:space="preserve"> </w:t>
+      </w:r>
+      <w:proofErr w:type="spellStart"/>
+      <w:r>
+        <w:t>giá</w:t>
+      </w:r>
+      <w:proofErr w:type="spellEnd"/>
+      <w:r>
+        <w:t xml:space="preserve"> </w:t>
+      </w:r>
+      <w:proofErr w:type="spellStart"/>
+      <w:r>
+        <w:t>mức</w:t>
+      </w:r>
+      <w:proofErr w:type="spellEnd"/>
+      <w:r>
+        <w:t xml:space="preserve"> </w:t>
+      </w:r>
+      <w:proofErr w:type="spellStart"/>
+      <w:r>
+        <w:t>độ</w:t>
+      </w:r>
+      <w:proofErr w:type="spellEnd"/>
+      <w:r>
+        <w:t xml:space="preserve"> </w:t>
+      </w:r>
+      <w:proofErr w:type="spellStart"/>
+      <w:r>
+        <w:t>chuyên</w:t>
+      </w:r>
+      <w:proofErr w:type="spellEnd"/>
+      <w:r>
+        <w:t xml:space="preserve"> </w:t>
+      </w:r>
+      <w:proofErr w:type="spellStart"/>
+      <w:r>
+        <w:t>cần</w:t>
+      </w:r>
+      <w:proofErr w:type="spellEnd"/>
     </w:p>
     <w:p>
       <w:pPr>
@@ -337,9 +1121,19 @@
       <w:r>
         <w:t xml:space="preserve">Attendance: </w:t>
       </w:r>
-      <w:r>
-        <w:t>attendance_id, status, roll_call_day</w:t>
-      </w:r>
+      <w:proofErr w:type="spellStart"/>
+      <w:r>
+        <w:t>attendance_id</w:t>
+      </w:r>
+      <w:proofErr w:type="spellEnd"/>
+      <w:r>
+        <w:t xml:space="preserve">, status, </w:t>
+      </w:r>
+      <w:proofErr w:type="spellStart"/>
+      <w:r>
+        <w:t>roll_call_day</w:t>
+      </w:r>
+      <w:proofErr w:type="spellEnd"/>
     </w:p>
     <w:p>
       <w:pPr>
@@ -349,15 +1143,75 @@
           <w:numId w:val="5"/>
         </w:numPr>
       </w:pPr>
-      <w:r>
-        <w:t xml:space="preserve">Một </w:t>
-      </w:r>
-      <w:r>
-        <w:t>học sinh</w:t>
-      </w:r>
-      <w:r>
-        <w:t xml:space="preserve"> sẽ có nhiều bảng điểm danh</w:t>
-      </w:r>
+      <w:proofErr w:type="spellStart"/>
+      <w:r>
+        <w:t>Một</w:t>
+      </w:r>
+      <w:proofErr w:type="spellEnd"/>
+      <w:r>
+        <w:t xml:space="preserve"> </w:t>
+      </w:r>
+      <w:proofErr w:type="spellStart"/>
+      <w:r>
+        <w:t>học</w:t>
+      </w:r>
+      <w:proofErr w:type="spellEnd"/>
+      <w:r>
+        <w:t xml:space="preserve"> </w:t>
+      </w:r>
+      <w:proofErr w:type="spellStart"/>
+      <w:r>
+        <w:t>sinh</w:t>
+      </w:r>
+      <w:proofErr w:type="spellEnd"/>
+      <w:r>
+        <w:t xml:space="preserve"> </w:t>
+      </w:r>
+      <w:proofErr w:type="spellStart"/>
+      <w:r>
+        <w:t>sẽ</w:t>
+      </w:r>
+      <w:proofErr w:type="spellEnd"/>
+      <w:r>
+        <w:t xml:space="preserve"> </w:t>
+      </w:r>
+      <w:proofErr w:type="spellStart"/>
+      <w:r>
+        <w:t>có</w:t>
+      </w:r>
+      <w:proofErr w:type="spellEnd"/>
+      <w:r>
+        <w:t xml:space="preserve"> </w:t>
+      </w:r>
+      <w:proofErr w:type="spellStart"/>
+      <w:r>
+        <w:t>nhiều</w:t>
+      </w:r>
+      <w:proofErr w:type="spellEnd"/>
+      <w:r>
+        <w:t xml:space="preserve"> </w:t>
+      </w:r>
+      <w:proofErr w:type="spellStart"/>
+      <w:r>
+        <w:t>bảng</w:t>
+      </w:r>
+      <w:proofErr w:type="spellEnd"/>
+      <w:r>
+        <w:t xml:space="preserve"> </w:t>
+      </w:r>
+      <w:proofErr w:type="spellStart"/>
+      <w:r>
+        <w:t>điểm</w:t>
+      </w:r>
+      <w:proofErr w:type="spellEnd"/>
+      <w:r>
+        <w:t xml:space="preserve"> </w:t>
+      </w:r>
+      <w:proofErr w:type="spellStart"/>
+      <w:r>
+        <w:t>danh</w:t>
+      </w:r>
+      <w:proofErr w:type="spellEnd"/>
       <w:r>
         <w:t xml:space="preserve">: 1-n </w:t>
       </w:r>

</xml_diff>